<commit_message>
Design proposal - Q3 draft
</commit_message>
<xml_diff>
--- a/Design Proposal.docx
+++ b/Design Proposal.docx
@@ -1120,6 +1120,7 @@
       <w:bookmarkStart w:id="5" w:name="_l6k98smrpcpo" w:colFirst="0" w:colLast="0"/>
       <w:bookmarkEnd w:id="5"/>
       <w:r>
+        <w:lastRenderedPageBreak/>
         <w:t>AT24C256C-SSHL-T</w:t>
       </w:r>
     </w:p>
@@ -1778,13 +1779,7 @@
     </w:p>
     <w:p>
       <w:r>
-        <w:t>The microcontroller must receive a varying voltage from 4 of its GPIO pins, as well as serial data from 1 of its GPIO pins. The microcontroller must convert these varying voltages into a digital value. The microcontroller must store these values in the EEP</w:t>
-      </w:r>
-      <w:r>
-        <w:t>ROM chip and must be able to retrieve this data. The microcontroller must send this data to the CH340G bridge interface when required. The subsystem must receive 5V DC from the MICROXNJ USB connector and must connect it to the power subsystem to be convert</w:t>
-      </w:r>
-      <w:r>
-        <w:t>ed into 3.3V DC. The subsystem must run off 3.3V DC.</w:t>
+        <w:t>The microcontroller must receive a varying voltage from 4 of its GPIO pins, as well as serial data from 1 of its GPIO pins. The microcontroller must convert these varying voltages into a digital value. The microcontroller must store these values in the EEPROM chip and must be able to retrieve this data. The microcontroller must send this data to the CH340G bridge interface when required. The subsystem must receive 5V DC from the MICROXNJ USB connector and must connect it to the power subsystem to be converted into 3.3V DC. The subsystem must run off 3.3V DC.</w:t>
       </w:r>
     </w:p>
     <w:p>
@@ -1794,15 +1789,7 @@
       <w:bookmarkStart w:id="8" w:name="_stmukckw3dud" w:colFirst="0" w:colLast="0"/>
       <w:bookmarkEnd w:id="8"/>
       <w:r>
-        <w:t xml:space="preserve">Draft Bill </w:t>
-      </w:r>
-      <w:proofErr w:type="gramStart"/>
-      <w:r>
-        <w:t>Of</w:t>
-      </w:r>
-      <w:proofErr w:type="gramEnd"/>
-      <w:r>
-        <w:t xml:space="preserve"> Materials</w:t>
+        <w:t>Draft Bill Of Materials</w:t>
       </w:r>
     </w:p>
     <w:p/>
@@ -1963,7 +1950,6 @@
               </w:pBdr>
               <w:spacing w:line="240" w:lineRule="auto"/>
             </w:pPr>
-            <w:proofErr w:type="spellStart"/>
             <w:r>
               <w:rPr>
                 <w:rFonts w:ascii="Microsoft YaHei" w:eastAsia="Microsoft YaHei" w:hAnsi="Microsoft YaHei" w:cs="Microsoft YaHei"/>
@@ -1974,7 +1960,6 @@
               </w:rPr>
               <w:t>MicroXNJ</w:t>
             </w:r>
-            <w:proofErr w:type="spellEnd"/>
           </w:p>
         </w:tc>
         <w:tc>
@@ -2221,13 +2206,9 @@
               <w:spacing w:line="240" w:lineRule="auto"/>
             </w:pPr>
             <w:r>
-              <w:t xml:space="preserve">UART to USB </w:t>
-            </w:r>
-            <w:proofErr w:type="spellStart"/>
-            <w:r>
-              <w:t>tranciever</w:t>
-            </w:r>
-            <w:proofErr w:type="spellEnd"/>
+              <w:lastRenderedPageBreak/>
+              <w:t>UART to USB tranciever</w:t>
+            </w:r>
           </w:p>
         </w:tc>
         <w:tc>
@@ -2347,7 +2328,6 @@
       <w:bookmarkStart w:id="14" w:name="_jbf30czdoppo" w:colFirst="0" w:colLast="0"/>
       <w:bookmarkEnd w:id="14"/>
       <w:r>
-        <w:lastRenderedPageBreak/>
         <w:t>AT24C256C-SSHL-T</w:t>
       </w:r>
     </w:p>
@@ -2356,10 +2336,7 @@
         <w:ind w:left="720"/>
       </w:pPr>
       <w:r>
-        <w:t>This EEPROM chip will rece</w:t>
-      </w:r>
-      <w:r>
-        <w:t>ive 3.3V DC as well as a 12MHz clock signal and data from the STM32F051C6T6 microcontroller. The chip will send this data back to the microcontroller when requested.</w:t>
+        <w:t>This EEPROM chip will receive 3.3V DC as well as a 12MHz clock signal and data from the STM32F051C6T6 microcontroller. The chip will send this data back to the microcontroller when requested.</w:t>
       </w:r>
     </w:p>
     <w:p>
@@ -2369,6 +2346,7 @@
       <w:bookmarkStart w:id="15" w:name="_1iqgqxvbxy9i" w:colFirst="0" w:colLast="0"/>
       <w:bookmarkEnd w:id="15"/>
       <w:r>
+        <w:lastRenderedPageBreak/>
         <w:t>CH340G</w:t>
       </w:r>
     </w:p>
@@ -2395,10 +2373,7 @@
         <w:ind w:left="720"/>
       </w:pPr>
       <w:r>
-        <w:t xml:space="preserve">This microcontroller chip will send to and receive </w:t>
-      </w:r>
-      <w:r>
-        <w:t>data from the AT24C256C-SSHL-T EEPROM chip through two lines. The chip will receive 3.3V DC from the power subsystem. The chip will send data to the CH340G bridge interface chip through two lines.</w:t>
+        <w:t>This microcontroller chip will send to and receive data from the AT24C256C-SSHL-T EEPROM chip through two lines. The chip will receive 3.3V DC from the power subsystem. The chip will send data to the CH340G bridge interface chip through two lines.</w:t>
       </w:r>
     </w:p>
     <w:p/>
@@ -2520,16 +2495,7 @@
         <w:pStyle w:val="Heading1"/>
       </w:pPr>
       <w:r>
-        <w:lastRenderedPageBreak/>
-        <w:t xml:space="preserve">Draft Bill </w:t>
-      </w:r>
-      <w:proofErr w:type="gramStart"/>
-      <w:r>
-        <w:t>Of</w:t>
-      </w:r>
-      <w:proofErr w:type="gramEnd"/>
-      <w:r>
-        <w:t xml:space="preserve"> Materials</w:t>
+        <w:t>Draft Bill Of Materials</w:t>
       </w:r>
     </w:p>
     <w:p/>
@@ -2689,7 +2655,6 @@
               </w:pBdr>
               <w:spacing w:line="240" w:lineRule="auto"/>
             </w:pPr>
-            <w:proofErr w:type="spellStart"/>
             <w:r>
               <w:rPr>
                 <w:rFonts w:ascii="Microsoft YaHei" w:eastAsia="Microsoft YaHei" w:hAnsi="Microsoft YaHei" w:cs="Microsoft YaHei"/>
@@ -2700,7 +2665,6 @@
               </w:rPr>
               <w:t>MicroXNJ</w:t>
             </w:r>
-            <w:proofErr w:type="spellEnd"/>
           </w:p>
         </w:tc>
         <w:tc>
@@ -2801,6 +2765,7 @@
                 <w:sz w:val="20"/>
                 <w:szCs w:val="20"/>
               </w:rPr>
+              <w:lastRenderedPageBreak/>
               <w:t>AT24C256C-SSHL-T</w:t>
             </w:r>
           </w:p>
@@ -2943,13 +2908,8 @@
               <w:spacing w:line="240" w:lineRule="auto"/>
             </w:pPr>
             <w:r>
-              <w:t xml:space="preserve">UART to USB </w:t>
-            </w:r>
-            <w:proofErr w:type="spellStart"/>
-            <w:r>
-              <w:t>tranciever</w:t>
-            </w:r>
-            <w:proofErr w:type="spellEnd"/>
+              <w:t>UART to USB tranciever</w:t>
+            </w:r>
           </w:p>
         </w:tc>
         <w:tc>
@@ -3024,6 +2984,122 @@
       </w:r>
       <w:r>
         <w:t xml:space="preserve"> to show when the battery is charging. </w:t>
+      </w:r>
+      <w:r>
+        <w:br/>
+      </w:r>
+    </w:p>
+    <w:p>
+      <w:r>
+        <w:br w:type="page"/>
+      </w:r>
+    </w:p>
+    <w:p>
+      <w:r>
+        <w:lastRenderedPageBreak/>
+        <w:t>Q3 - Sensing</w:t>
+      </w:r>
+    </w:p>
+    <w:p/>
+    <w:p>
+      <w:r>
+        <w:tab/>
+        <w:t>Q3.1 – Specification</w:t>
+      </w:r>
+    </w:p>
+    <w:p>
+      <w:r>
+        <w:tab/>
+      </w:r>
+      <w:r>
+        <w:tab/>
+        <w:t>Q3.1.1 – Digital Sensor Specification</w:t>
+      </w:r>
+    </w:p>
+    <w:p/>
+    <w:p>
+      <w:r>
+        <w:t>The submodule contains an ambient light sensor, it should receive +3.3V power and GND connections and will provide a I2C interface with an SCL input clock and SDA return both at 3.3V high.</w:t>
+      </w:r>
+    </w:p>
+    <w:p>
+      <w:r>
+        <w:tab/>
+      </w:r>
+      <w:r>
+        <w:tab/>
+        <w:t>Q3.1.2 – Analogue Sensor Specification</w:t>
+      </w:r>
+    </w:p>
+    <w:p/>
+    <w:p>
+      <w:r>
+        <w:t>The submodule contains 2 light dependant resistors forming a voltage divider, it should receive +3.3V power and GND connections and will provide one analogue voltage return between 0 and +3.3V.</w:t>
+      </w:r>
+    </w:p>
+    <w:p/>
+    <w:p/>
+    <w:p>
+      <w:r>
+        <w:tab/>
+        <w:t>Q3.2 – Draft Bill of Materials</w:t>
+      </w:r>
+    </w:p>
+    <w:p>
+      <w:r>
+        <w:tab/>
+      </w:r>
+    </w:p>
+    <w:p>
+      <w:r>
+        <w:tab/>
+        <w:t>Q3.3 – Interface</w:t>
+      </w:r>
+    </w:p>
+    <w:p>
+      <w:r>
+        <w:tab/>
+      </w:r>
+      <w:r>
+        <w:tab/>
+        <w:t>Q3.3.1 – Digital Sensor Interface</w:t>
+      </w:r>
+    </w:p>
+    <w:p/>
+    <w:p>
+      <w:r>
+        <w:t xml:space="preserve">The digital sensor will measure the ambient light levels of the surroundings and return the value as a 16 bit integer in lumens through the SDA_ALS line </w:t>
+      </w:r>
+      <w:r>
+        <w:t xml:space="preserve">connected to pin 6 </w:t>
+      </w:r>
+      <w:r>
+        <w:t>to the microcontroller unit</w:t>
+      </w:r>
+      <w:r>
+        <w:t xml:space="preserve"> (I2C Communication)</w:t>
+      </w:r>
+      <w:r>
+        <w:t>.</w:t>
+      </w:r>
+      <w:r>
+        <w:t xml:space="preserve"> The microcontroller will provide the SCL_ALS through pin 4 to the sensor.</w:t>
+      </w:r>
+    </w:p>
+    <w:p/>
+    <w:p>
+      <w:r>
+        <w:tab/>
+      </w:r>
+      <w:r>
+        <w:tab/>
+        <w:t>Q3.3.2 – Analogue Sensor Interface</w:t>
+      </w:r>
+    </w:p>
+    <w:p/>
+    <w:p>
+      <w:r>
+        <w:t>The analogue sensor will interface with the microcontroller through the LDR_Vout line connected to the ADC of the microcontroller.</w:t>
       </w:r>
     </w:p>
     <w:sectPr>
@@ -3676,6 +3752,8 @@
   <w:style w:type="table" w:default="1" w:styleId="TableNormal">
     <w:name w:val="Normal Table"/>
     <w:uiPriority w:val="99"/>
+    <w:semiHidden/>
+    <w:unhideWhenUsed/>
     <w:tblPr>
       <w:tblInd w:w="0" w:type="dxa"/>
       <w:tblCellMar>

</xml_diff>

<commit_message>
Updated design proposal Q3
</commit_message>
<xml_diff>
--- a/Design Proposal.docx
+++ b/Design Proposal.docx
@@ -1789,7 +1789,15 @@
       <w:bookmarkStart w:id="8" w:name="_stmukckw3dud" w:colFirst="0" w:colLast="0"/>
       <w:bookmarkEnd w:id="8"/>
       <w:r>
-        <w:t>Draft Bill Of Materials</w:t>
+        <w:t xml:space="preserve">Draft Bill </w:t>
+      </w:r>
+      <w:proofErr w:type="gramStart"/>
+      <w:r>
+        <w:t>Of</w:t>
+      </w:r>
+      <w:proofErr w:type="gramEnd"/>
+      <w:r>
+        <w:t xml:space="preserve"> Materials</w:t>
       </w:r>
     </w:p>
     <w:p/>
@@ -1950,6 +1958,7 @@
               </w:pBdr>
               <w:spacing w:line="240" w:lineRule="auto"/>
             </w:pPr>
+            <w:proofErr w:type="spellStart"/>
             <w:r>
               <w:rPr>
                 <w:rFonts w:ascii="Microsoft YaHei" w:eastAsia="Microsoft YaHei" w:hAnsi="Microsoft YaHei" w:cs="Microsoft YaHei"/>
@@ -1960,6 +1969,7 @@
               </w:rPr>
               <w:t>MicroXNJ</w:t>
             </w:r>
+            <w:proofErr w:type="spellEnd"/>
           </w:p>
         </w:tc>
         <w:tc>
@@ -2207,8 +2217,13 @@
             </w:pPr>
             <w:r>
               <w:lastRenderedPageBreak/>
-              <w:t>UART to USB tranciever</w:t>
-            </w:r>
+              <w:t xml:space="preserve">UART to USB </w:t>
+            </w:r>
+            <w:proofErr w:type="spellStart"/>
+            <w:r>
+              <w:t>tranciever</w:t>
+            </w:r>
+            <w:proofErr w:type="spellEnd"/>
           </w:p>
         </w:tc>
         <w:tc>
@@ -2429,7 +2444,15 @@
         </w:numPr>
       </w:pPr>
       <w:r>
-        <w:t xml:space="preserve">This battery must be held onto the board using a 18650 connector (Pt number – LCSC: C2988620). </w:t>
+        <w:t xml:space="preserve">This battery must be held onto the board using </w:t>
+      </w:r>
+      <w:proofErr w:type="gramStart"/>
+      <w:r>
+        <w:t>a</w:t>
+      </w:r>
+      <w:proofErr w:type="gramEnd"/>
+      <w:r>
+        <w:t xml:space="preserve"> 18650 connector (Pt number – LCSC: C2988620). </w:t>
       </w:r>
     </w:p>
     <w:p>
@@ -2495,7 +2518,15 @@
         <w:pStyle w:val="Heading1"/>
       </w:pPr>
       <w:r>
-        <w:t>Draft Bill Of Materials</w:t>
+        <w:t xml:space="preserve">Draft Bill </w:t>
+      </w:r>
+      <w:proofErr w:type="gramStart"/>
+      <w:r>
+        <w:t>Of</w:t>
+      </w:r>
+      <w:proofErr w:type="gramEnd"/>
+      <w:r>
+        <w:t xml:space="preserve"> Materials</w:t>
       </w:r>
     </w:p>
     <w:p/>
@@ -2655,6 +2686,7 @@
               </w:pBdr>
               <w:spacing w:line="240" w:lineRule="auto"/>
             </w:pPr>
+            <w:proofErr w:type="spellStart"/>
             <w:r>
               <w:rPr>
                 <w:rFonts w:ascii="Microsoft YaHei" w:eastAsia="Microsoft YaHei" w:hAnsi="Microsoft YaHei" w:cs="Microsoft YaHei"/>
@@ -2665,6 +2697,7 @@
               </w:rPr>
               <w:t>MicroXNJ</w:t>
             </w:r>
+            <w:proofErr w:type="spellEnd"/>
           </w:p>
         </w:tc>
         <w:tc>
@@ -2908,8 +2941,13 @@
               <w:spacing w:line="240" w:lineRule="auto"/>
             </w:pPr>
             <w:r>
-              <w:t>UART to USB tranciever</w:t>
-            </w:r>
+              <w:t xml:space="preserve">UART to USB </w:t>
+            </w:r>
+            <w:proofErr w:type="spellStart"/>
+            <w:r>
+              <w:t>tranciever</w:t>
+            </w:r>
+            <w:proofErr w:type="spellEnd"/>
           </w:p>
         </w:tc>
         <w:tc>
@@ -3019,9 +3057,16 @@
     <w:p/>
     <w:p>
       <w:r>
-        <w:t>The submodule contains an ambient light sensor, it should receive +3.3V power and GND connections and will provide a I2C interface with an SCL input clock and SDA return both at 3.3V high.</w:t>
-      </w:r>
-    </w:p>
+        <w:t>The submodule contains an ambient light sensor</w:t>
+      </w:r>
+      <w:r>
+        <w:t xml:space="preserve"> measuring ambient light from 0.1 Lux to 64K Lux</w:t>
+      </w:r>
+      <w:r>
+        <w:t>, it should receive +3.3V power and GND connections and will provide a I2C interface with an SCL input clock and SDA return both at 3.3V high.</w:t>
+      </w:r>
+    </w:p>
+    <w:p/>
     <w:p>
       <w:r>
         <w:tab/>
@@ -3036,8 +3081,13 @@
       <w:r>
         <w:t>The submodule contains 2 light dependant resistors forming a voltage divider, it should receive +3.3V power and GND connections and will provide one analogue voltage return between 0 and +3.3V.</w:t>
       </w:r>
-    </w:p>
-    <w:p/>
+      <w:r>
+        <w:t xml:space="preserve"> </w:t>
+      </w:r>
+      <w:r>
+        <w:t>The LDR voltage divider will provide directional information on the light.</w:t>
+      </w:r>
+    </w:p>
     <w:p/>
     <w:p>
       <w:r>
@@ -3047,9 +3097,38 @@
     </w:p>
     <w:p>
       <w:r>
+        <w:t xml:space="preserve">Link to the Git Spreadsheet BOM: </w:t>
+      </w:r>
+    </w:p>
+    <w:p>
+      <w:hyperlink r:id="rId6" w:history="1">
+        <w:r>
+          <w:rPr>
+            <w:rStyle w:val="Hyperlink"/>
+          </w:rPr>
+          <w:t>https://github.com/Charles-Portman/EEE3088F_Project/blob/main/Sense_Costing.xlsx</w:t>
+        </w:r>
+      </w:hyperlink>
+    </w:p>
+    <w:p>
+      <w:r>
+        <w:t>The total cost for this submodule as per the BOM comes to $7.3034.</w:t>
+      </w:r>
+    </w:p>
+    <w:p>
+      <w:r>
         <w:tab/>
       </w:r>
     </w:p>
+    <w:p>
+      <w:r>
+        <w:tab/>
+      </w:r>
+      <w:r>
+        <w:tab/>
+      </w:r>
+    </w:p>
+    <w:p/>
     <w:p>
       <w:r>
         <w:tab/>
@@ -3068,7 +3147,30 @@
     <w:p/>
     <w:p>
       <w:r>
-        <w:t xml:space="preserve">The digital sensor will measure the ambient light levels of the surroundings and return the value as a 16 bit integer in lumens through the SDA_ALS line </w:t>
+        <w:t xml:space="preserve">The digital sensor will measure the ambient light levels of the surroundings </w:t>
+      </w:r>
+      <w:r>
+        <w:t>from 0.1 Lux to 64K Lux</w:t>
+      </w:r>
+      <w:r>
+        <w:t xml:space="preserve"> </w:t>
+      </w:r>
+      <w:r>
+        <w:t xml:space="preserve">and return the value as a </w:t>
+      </w:r>
+      <w:proofErr w:type="gramStart"/>
+      <w:r>
+        <w:t>16 bit</w:t>
+      </w:r>
+      <w:proofErr w:type="gramEnd"/>
+      <w:r>
+        <w:t xml:space="preserve"> integer</w:t>
+      </w:r>
+      <w:r>
+        <w:t xml:space="preserve"> </w:t>
+      </w:r>
+      <w:r>
+        <w:t xml:space="preserve">through the SDA_ALS line </w:t>
       </w:r>
       <w:r>
         <w:t xml:space="preserve">connected to pin 6 </w:t>
@@ -3099,7 +3201,18 @@
     <w:p/>
     <w:p>
       <w:r>
-        <w:t>The analogue sensor will interface with the microcontroller through the LDR_Vout line connected to the ADC of the microcontroller.</w:t>
+        <w:t xml:space="preserve">The analogue sensor will interface with the microcontroller through the </w:t>
+      </w:r>
+      <w:proofErr w:type="spellStart"/>
+      <w:r>
+        <w:t>LDR_Vout</w:t>
+      </w:r>
+      <w:proofErr w:type="spellEnd"/>
+      <w:r>
+        <w:t xml:space="preserve"> line connected to the ADC of the microcontroller.</w:t>
+      </w:r>
+      <w:r>
+        <w:t xml:space="preserve"> The LDR voltage divider will provide directional information on the light.</w:t>
       </w:r>
     </w:p>
     <w:sectPr>
@@ -3884,6 +3997,29 @@
       <w:lang w:val="en-ZA" w:eastAsia="en-US"/>
     </w:rPr>
   </w:style>
+  <w:style w:type="character" w:styleId="Hyperlink">
+    <w:name w:val="Hyperlink"/>
+    <w:basedOn w:val="DefaultParagraphFont"/>
+    <w:uiPriority w:val="99"/>
+    <w:unhideWhenUsed/>
+    <w:rsid w:val="001D02B7"/>
+    <w:rPr>
+      <w:color w:val="0000FF" w:themeColor="hyperlink"/>
+      <w:u w:val="single"/>
+    </w:rPr>
+  </w:style>
+  <w:style w:type="character" w:styleId="UnresolvedMention">
+    <w:name w:val="Unresolved Mention"/>
+    <w:basedOn w:val="DefaultParagraphFont"/>
+    <w:uiPriority w:val="99"/>
+    <w:semiHidden/>
+    <w:unhideWhenUsed/>
+    <w:rsid w:val="001D02B7"/>
+    <w:rPr>
+      <w:color w:val="605E5C"/>
+      <w:shd w:val="clear" w:color="auto" w:fill="E1DFDD"/>
+    </w:rPr>
+  </w:style>
 </w:styles>
 </file>
 

</xml_diff>